<commit_message>
Add comments and can read lists
Missing:
* It's making spaces every line (lists for example)
* Paragraphs with a "\n" or new line aren't being reading well or completely
* Missing the other way to "declare" italics in markdowns
</commit_message>
<xml_diff>
--- a/docx_md/test_results/test.docx
+++ b/docx_md/test_results/test.docx
@@ -7,7 +7,13 @@
         <w:pStyle w:val="Heading1"/>
       </w:pPr>
       <w:r>
-        <w:t xml:space="preserve">Hello</w:t>
+        <w:t xml:space="preserve">Dillinger</w:t>
+      </w:r>
+    </w:p>
+    <w:p>
+      <w:r>
+        <w:t xml:space="preserve">Dillinger is a cloud-enabled, mobile-ready, offline-storage compatible,
+AngularJS-powered HTML5 Markdown editor.</w:t>
       </w:r>
     </w:p>
     <w:p>
@@ -19,7 +25,7 @@
         </w:numPr>
       </w:pPr>
       <w:r>
-        <w:t xml:space="preserve">check</w:t>
+        <w:t xml:space="preserve">Type some Markdown on the left</w:t>
       </w:r>
     </w:p>
     <w:p>
@@ -31,7 +37,7 @@
         </w:numPr>
       </w:pPr>
       <w:r>
-        <w:t xml:space="preserve">this</w:t>
+        <w:t xml:space="preserve">See HTML in the right</w:t>
       </w:r>
     </w:p>
     <w:p>
@@ -43,7 +49,81 @@
         </w:numPr>
       </w:pPr>
       <w:r>
-        <w:t xml:space="preserve">file</w:t>
+        <w:t xml:space="preserve">✨Magic ✨</w:t>
+      </w:r>
+    </w:p>
+    <w:p>
+      <w:pPr>
+        <w:pStyle w:val="Heading2"/>
+      </w:pPr>
+      <w:r>
+        <w:t xml:space="preserve">Features</w:t>
+      </w:r>
+    </w:p>
+    <w:p>
+      <w:pPr>
+        <w:pStyle w:val="ListParagraph"/>
+        <w:numPr>
+          <w:ilvl w:val="0"/>
+          <w:numId w:val="3"/>
+        </w:numPr>
+      </w:pPr>
+      <w:r>
+        <w:t xml:space="preserve">Import a HTML file and watch it magically convert to Markdown</w:t>
+      </w:r>
+    </w:p>
+    <w:p>
+      <w:pPr>
+        <w:pStyle w:val="ListParagraph"/>
+        <w:numPr>
+          <w:ilvl w:val="0"/>
+          <w:numId w:val="3"/>
+        </w:numPr>
+      </w:pPr>
+      <w:r>
+        <w:t xml:space="preserve">Drag and drop images (requires your Dropbox account be linked)</w:t>
+      </w:r>
+    </w:p>
+    <w:p>
+      <w:pPr>
+        <w:pStyle w:val="ListParagraph"/>
+        <w:numPr>
+          <w:ilvl w:val="0"/>
+          <w:numId w:val="3"/>
+        </w:numPr>
+      </w:pPr>
+      <w:r>
+        <w:t xml:space="preserve">Import and save files from GitHub, Dropbox, Google Drive and One Drive</w:t>
+      </w:r>
+    </w:p>
+    <w:p>
+      <w:pPr>
+        <w:pStyle w:val="ListParagraph"/>
+        <w:numPr>
+          <w:ilvl w:val="0"/>
+          <w:numId w:val="3"/>
+        </w:numPr>
+      </w:pPr>
+      <w:r>
+        <w:t xml:space="preserve">Drag and drop markdown and HTML files into Dillinger</w:t>
+      </w:r>
+    </w:p>
+    <w:p>
+      <w:pPr>
+        <w:pStyle w:val="ListParagraph"/>
+        <w:numPr>
+          <w:ilvl w:val="0"/>
+          <w:numId w:val="3"/>
+        </w:numPr>
+      </w:pPr>
+      <w:r>
+        <w:t xml:space="preserve">Export documents as Markdown, HTML and PDF</w:t>
+      </w:r>
+    </w:p>
+    <w:p>
+      <w:r>
+        <w:t xml:space="preserve">Markdown is a lightweight markup language based on the formatting conventions
+that people naturally use in email.</w:t>
       </w:r>
     </w:p>
   </w:body>
@@ -138,6 +218,12 @@
     </w:lvl>
   </w:abstractNum>
   <w:num w:numId="2">
+    <w:abstractNumId w:val="1"/>
+    <w:lvlOverride w:ilvl="0">
+      <w:startOverride w:val="1"/>
+    </w:lvlOverride>
+  </w:num>
+  <w:num w:numId="3">
     <w:abstractNumId w:val="1"/>
     <w:lvlOverride w:ilvl="0">
       <w:startOverride w:val="1"/>
@@ -178,5 +264,27 @@
       <w:contextualSpacing/>
     </w:pPr>
   </w:style>
+  <w:style xmlns:w="http://schemas.openxmlformats.org/wordprocessingml/2006/main" w:type="paragraph" w:styleId="Heading2">
+    <w:name w:val="heading 2"/>
+    <w:basedOn w:val="Normal"/>
+    <w:next w:val="Normal"/>
+    <w:link w:val="Heading2Char"/>
+    <w:unhideWhenUsed/>
+    <w:qFormat/>
+    <w:pPr>
+      <w:keepNext/>
+      <w:keepLines/>
+      <w:spacing w:before="200" w:after="0"/>
+      <w:outlineLvl w:val="1"/>
+    </w:pPr>
+    <w:rPr>
+      <w:rFonts w:asciiTheme="majorHAnsi" w:hAnsiTheme="majorHAnsi" w:eastAsiaTheme="majorEastAsia" w:cstheme="majorBidi"/>
+      <w:b/>
+      <w:bCs/>
+      <w:color w:val="5B9BD5" w:themeColor="accent1"/>
+      <w:sz w:val="26"/>
+      <w:szCs w:val="26"/>
+    </w:rPr>
+  </w:style>
 </w:styles>
 </file>
</xml_diff>